<commit_message>
Ajuste Service Worker + Notificações
</commit_message>
<xml_diff>
--- a/OnePage - Nosso Momento App.docx
+++ b/OnePage - Nosso Momento App.docx
@@ -176,17 +176,7 @@
           <w:sz w:val="22"/>
           <w:szCs w:val="22"/>
         </w:rPr>
-        <w:t xml:space="preserve"> Casais que desejam inovar em sua rotina, buscando novas experiências e atividades juntos, c</w:t>
-      </w:r>
-      <w:bookmarkStart w:id="0" w:name="_GoBack"/>
-      <w:bookmarkEnd w:id="0"/>
-      <w:r>
-        <w:rPr>
-          <w:rFonts w:ascii="Open Sans" w:hAnsi="Open Sans" w:cs="Open Sans"/>
-          <w:sz w:val="22"/>
-          <w:szCs w:val="22"/>
-        </w:rPr>
-        <w:t xml:space="preserve">om foco em relacionamentos modernos e engajados. </w:t>
+        <w:t xml:space="preserve"> Casais que desejam inovar em sua rotina, buscando novas experiências e atividades juntos, com foco em relacionamentos modernos e engajados. </w:t>
       </w:r>
     </w:p>
     <w:p>
@@ -547,7 +537,61 @@
           <w:sz w:val="22"/>
           <w:szCs w:val="22"/>
         </w:rPr>
-        <w:t xml:space="preserve"> JavaScript (Vanilla), Tailwind CSS </w:t>
+        <w:t xml:space="preserve"> </w:t>
+      </w:r>
+      <w:proofErr w:type="spellStart"/>
+      <w:r>
+        <w:rPr>
+          <w:rFonts w:ascii="Open Sans" w:hAnsi="Open Sans" w:cs="Open Sans"/>
+          <w:sz w:val="22"/>
+          <w:szCs w:val="22"/>
+        </w:rPr>
+        <w:t>JavaScript</w:t>
+      </w:r>
+      <w:proofErr w:type="spellEnd"/>
+      <w:r>
+        <w:rPr>
+          <w:rFonts w:ascii="Open Sans" w:hAnsi="Open Sans" w:cs="Open Sans"/>
+          <w:sz w:val="22"/>
+          <w:szCs w:val="22"/>
+        </w:rPr>
+        <w:t xml:space="preserve"> (</w:t>
+      </w:r>
+      <w:proofErr w:type="spellStart"/>
+      <w:r>
+        <w:rPr>
+          <w:rFonts w:ascii="Open Sans" w:hAnsi="Open Sans" w:cs="Open Sans"/>
+          <w:sz w:val="22"/>
+          <w:szCs w:val="22"/>
+        </w:rPr>
+        <w:t>Vanilla</w:t>
+      </w:r>
+      <w:proofErr w:type="spellEnd"/>
+      <w:r>
+        <w:rPr>
+          <w:rFonts w:ascii="Open Sans" w:hAnsi="Open Sans" w:cs="Open Sans"/>
+          <w:sz w:val="22"/>
+          <w:szCs w:val="22"/>
+        </w:rPr>
+        <w:t xml:space="preserve">), </w:t>
+      </w:r>
+      <w:proofErr w:type="spellStart"/>
+      <w:r>
+        <w:rPr>
+          <w:rFonts w:ascii="Open Sans" w:hAnsi="Open Sans" w:cs="Open Sans"/>
+          <w:sz w:val="22"/>
+          <w:szCs w:val="22"/>
+        </w:rPr>
+        <w:t>Tailwind</w:t>
+      </w:r>
+      <w:proofErr w:type="spellEnd"/>
+      <w:r>
+        <w:rPr>
+          <w:rFonts w:ascii="Open Sans" w:hAnsi="Open Sans" w:cs="Open Sans"/>
+          <w:sz w:val="22"/>
+          <w:szCs w:val="22"/>
+        </w:rPr>
+        <w:t xml:space="preserve"> CSS </w:t>
       </w:r>
     </w:p>
     <w:p>
@@ -586,7 +630,25 @@
           <w:sz w:val="22"/>
           <w:szCs w:val="22"/>
         </w:rPr>
-        <w:t xml:space="preserve"> Firebase (</w:t>
+        <w:t xml:space="preserve"> </w:t>
+      </w:r>
+      <w:proofErr w:type="spellStart"/>
+      <w:r>
+        <w:rPr>
+          <w:rFonts w:ascii="Open Sans" w:hAnsi="Open Sans" w:cs="Open Sans"/>
+          <w:sz w:val="22"/>
+          <w:szCs w:val="22"/>
+        </w:rPr>
+        <w:t>Firebase</w:t>
+      </w:r>
+      <w:proofErr w:type="spellEnd"/>
+      <w:r>
+        <w:rPr>
+          <w:rFonts w:ascii="Open Sans" w:hAnsi="Open Sans" w:cs="Open Sans"/>
+          <w:sz w:val="22"/>
+          <w:szCs w:val="22"/>
+        </w:rPr>
+        <w:t xml:space="preserve"> (</w:t>
       </w:r>
       <w:proofErr w:type="spellStart"/>
       <w:r>
@@ -2055,7 +2117,6 @@
           <w:lang w:eastAsia="pt-BR"/>
         </w:rPr>
       </w:pPr>
-      <w:proofErr w:type="spellStart"/>
       <w:r>
         <w:rPr>
           <w:rFonts w:ascii="Open Sans" w:eastAsia="Times New Roman" w:hAnsi="Open Sans" w:cs="Open Sans"/>
@@ -2063,17 +2124,7 @@
           <w:bCs/>
           <w:lang w:eastAsia="pt-BR"/>
         </w:rPr>
-        <w:t>Gamificação</w:t>
-      </w:r>
-      <w:proofErr w:type="spellEnd"/>
-      <w:r>
-        <w:rPr>
-          <w:rFonts w:ascii="Open Sans" w:eastAsia="Times New Roman" w:hAnsi="Open Sans" w:cs="Open Sans"/>
-          <w:b/>
-          <w:bCs/>
-          <w:lang w:eastAsia="pt-BR"/>
-        </w:rPr>
-        <w:t>:</w:t>
+        <w:t>Gamificação:</w:t>
       </w:r>
       <w:r>
         <w:rPr>
@@ -2456,16 +2507,7 @@
                 <w:color w:val="FFFFFF" w:themeColor="background1"/>
                 <w:szCs w:val="24"/>
               </w:rPr>
-              <w:t>Paire</w:t>
-            </w:r>
-            <w:r>
-              <w:rPr>
-                <w:rFonts w:ascii="Open Sans" w:hAnsi="Open Sans" w:cs="Open Sans"/>
-                <w:b/>
-                <w:color w:val="FFFFFF" w:themeColor="background1"/>
-                <w:szCs w:val="24"/>
-              </w:rPr>
-              <w:t>d</w:t>
+              <w:t>Paired</w:t>
             </w:r>
             <w:proofErr w:type="spellEnd"/>
             <w:r>
@@ -2946,7 +2988,6 @@
       <w:pPr>
         <w:rPr>
           <w:rFonts w:ascii="Open Sans" w:hAnsi="Open Sans" w:cs="Open Sans"/>
-          <w:b/>
         </w:rPr>
       </w:pPr>
       <w:r>
@@ -2997,6 +3038,573 @@
         </w:rPr>
         <w:t xml:space="preserve"> de desafios, mas sim uma plataforma com uma dinâmica econômica e psicológica própria.</w:t>
       </w:r>
+    </w:p>
+    <w:p>
+      <w:pPr>
+        <w:rPr>
+          <w:rFonts w:ascii="Open Sans" w:hAnsi="Open Sans" w:cs="Open Sans"/>
+        </w:rPr>
+      </w:pPr>
+    </w:p>
+    <w:p>
+      <w:pPr>
+        <w:rPr>
+          <w:rFonts w:ascii="Open Sans" w:hAnsi="Open Sans" w:cs="Open Sans"/>
+        </w:rPr>
+      </w:pPr>
+      <w:r>
+        <w:rPr>
+          <w:rFonts w:ascii="Open Sans" w:hAnsi="Open Sans" w:cs="Open Sans"/>
+        </w:rPr>
+        <w:t xml:space="preserve">11. Próximos passos – </w:t>
+      </w:r>
+      <w:proofErr w:type="spellStart"/>
+      <w:r>
+        <w:rPr>
+          <w:rFonts w:ascii="Open Sans" w:hAnsi="Open Sans" w:cs="Open Sans"/>
+        </w:rPr>
+        <w:t>To</w:t>
+      </w:r>
+      <w:proofErr w:type="spellEnd"/>
+      <w:r>
+        <w:rPr>
+          <w:rFonts w:ascii="Open Sans" w:hAnsi="Open Sans" w:cs="Open Sans"/>
+        </w:rPr>
+        <w:t xml:space="preserve"> </w:t>
+      </w:r>
+      <w:proofErr w:type="spellStart"/>
+      <w:r>
+        <w:rPr>
+          <w:rFonts w:ascii="Open Sans" w:hAnsi="Open Sans" w:cs="Open Sans"/>
+        </w:rPr>
+        <w:t>do’s</w:t>
+      </w:r>
+      <w:proofErr w:type="spellEnd"/>
+    </w:p>
+    <w:p>
+      <w:pPr>
+        <w:pStyle w:val="NormalWeb"/>
+        <w:rPr>
+          <w:rFonts w:ascii="Open Sans" w:hAnsi="Open Sans" w:cs="Open Sans"/>
+          <w:sz w:val="22"/>
+          <w:szCs w:val="22"/>
+        </w:rPr>
+      </w:pPr>
+      <w:r>
+        <w:rPr>
+          <w:rFonts w:ascii="Open Sans" w:hAnsi="Open Sans" w:cs="Open Sans"/>
+          <w:b/>
+          <w:bCs/>
+          <w:sz w:val="22"/>
+          <w:szCs w:val="22"/>
+        </w:rPr>
+        <w:t>Prioridade 1: Polimento da Experiência Atual (Qualidade)</w:t>
+      </w:r>
+    </w:p>
+    <w:p>
+      <w:pPr>
+        <w:pStyle w:val="NormalWeb"/>
+        <w:numPr>
+          <w:ilvl w:val="0"/>
+          <w:numId w:val="13"/>
+        </w:numPr>
+        <w:rPr>
+          <w:rFonts w:ascii="Open Sans" w:hAnsi="Open Sans" w:cs="Open Sans"/>
+          <w:sz w:val="22"/>
+          <w:szCs w:val="22"/>
+        </w:rPr>
+      </w:pPr>
+      <w:r>
+        <w:rPr>
+          <w:rFonts w:ascii="Open Sans" w:hAnsi="Open Sans" w:cs="Open Sans"/>
+          <w:b/>
+          <w:bCs/>
+          <w:sz w:val="22"/>
+          <w:szCs w:val="22"/>
+        </w:rPr>
+        <w:t>Resolver o Bug da Rolagem Vertical:</w:t>
+      </w:r>
+      <w:r>
+        <w:rPr>
+          <w:rFonts w:ascii="Open Sans" w:hAnsi="Open Sans" w:cs="Open Sans"/>
+          <w:sz w:val="22"/>
+          <w:szCs w:val="22"/>
+        </w:rPr>
+        <w:t xml:space="preserve"> Voltar com calma e aplicar uma solução definitiva para o pequeno scroll vertical que ainda nos incomoda.</w:t>
+      </w:r>
+    </w:p>
+    <w:p>
+      <w:pPr>
+        <w:pStyle w:val="NormalWeb"/>
+        <w:numPr>
+          <w:ilvl w:val="0"/>
+          <w:numId w:val="13"/>
+        </w:numPr>
+        <w:rPr>
+          <w:rFonts w:ascii="Open Sans" w:hAnsi="Open Sans" w:cs="Open Sans"/>
+          <w:sz w:val="22"/>
+          <w:szCs w:val="22"/>
+        </w:rPr>
+      </w:pPr>
+      <w:r>
+        <w:rPr>
+          <w:rFonts w:ascii="Open Sans" w:hAnsi="Open Sans" w:cs="Open Sans"/>
+          <w:b/>
+          <w:bCs/>
+          <w:sz w:val="22"/>
+          <w:szCs w:val="22"/>
+        </w:rPr>
+        <w:lastRenderedPageBreak/>
+        <w:t>Refinar a Responsividade:</w:t>
+      </w:r>
+      <w:r>
+        <w:rPr>
+          <w:rFonts w:ascii="Open Sans" w:hAnsi="Open Sans" w:cs="Open Sans"/>
+          <w:sz w:val="22"/>
+          <w:szCs w:val="22"/>
+        </w:rPr>
+        <w:t xml:space="preserve"> Fazer uma revisão completa da interface em diferentes tamanhos de tela de celular para garantir que todos os elementos (especialmente os formulários e os </w:t>
+      </w:r>
+      <w:proofErr w:type="spellStart"/>
+      <w:r>
+        <w:rPr>
+          <w:rFonts w:ascii="Open Sans" w:hAnsi="Open Sans" w:cs="Open Sans"/>
+          <w:sz w:val="22"/>
+          <w:szCs w:val="22"/>
+        </w:rPr>
+        <w:t>cards</w:t>
+      </w:r>
+      <w:proofErr w:type="spellEnd"/>
+      <w:r>
+        <w:rPr>
+          <w:rFonts w:ascii="Open Sans" w:hAnsi="Open Sans" w:cs="Open Sans"/>
+          <w:sz w:val="22"/>
+          <w:szCs w:val="22"/>
+        </w:rPr>
+        <w:t>) estejam bem alinhados e agradáveis.</w:t>
+      </w:r>
+      <w:bookmarkStart w:id="0" w:name="_GoBack"/>
+      <w:bookmarkEnd w:id="0"/>
+    </w:p>
+    <w:p>
+      <w:pPr>
+        <w:pStyle w:val="NormalWeb"/>
+        <w:rPr>
+          <w:rFonts w:ascii="Open Sans" w:hAnsi="Open Sans" w:cs="Open Sans"/>
+          <w:sz w:val="22"/>
+          <w:szCs w:val="22"/>
+        </w:rPr>
+      </w:pPr>
+      <w:r>
+        <w:rPr>
+          <w:rFonts w:ascii="Open Sans" w:hAnsi="Open Sans" w:cs="Open Sans"/>
+          <w:b/>
+          <w:bCs/>
+          <w:sz w:val="22"/>
+          <w:szCs w:val="22"/>
+        </w:rPr>
+        <w:t>Prioridade 2: Funcionalidades Essenciais Faltantes (Completar o MVP)</w:t>
+      </w:r>
+    </w:p>
+    <w:p>
+      <w:pPr>
+        <w:pStyle w:val="NormalWeb"/>
+        <w:numPr>
+          <w:ilvl w:val="0"/>
+          <w:numId w:val="14"/>
+        </w:numPr>
+        <w:rPr>
+          <w:rFonts w:ascii="Open Sans" w:hAnsi="Open Sans" w:cs="Open Sans"/>
+          <w:sz w:val="22"/>
+          <w:szCs w:val="22"/>
+        </w:rPr>
+      </w:pPr>
+      <w:r>
+        <w:rPr>
+          <w:rStyle w:val="citation-23"/>
+          <w:rFonts w:ascii="Open Sans" w:hAnsi="Open Sans" w:cs="Open Sans"/>
+          <w:b/>
+          <w:bCs/>
+          <w:sz w:val="22"/>
+          <w:szCs w:val="22"/>
+        </w:rPr>
+        <w:t>Sistema de Notificações Internas:</w:t>
+      </w:r>
+      <w:r>
+        <w:rPr>
+          <w:rStyle w:val="citation-23"/>
+          <w:rFonts w:ascii="Open Sans" w:hAnsi="Open Sans" w:cs="Open Sans"/>
+          <w:sz w:val="22"/>
+          <w:szCs w:val="22"/>
+        </w:rPr>
+        <w:t xml:space="preserve"> O seu </w:t>
+      </w:r>
+      <w:proofErr w:type="spellStart"/>
+      <w:r>
+        <w:rPr>
+          <w:rStyle w:val="citation-23"/>
+          <w:rFonts w:ascii="Open Sans" w:hAnsi="Open Sans" w:cs="Open Sans"/>
+          <w:sz w:val="22"/>
+          <w:szCs w:val="22"/>
+        </w:rPr>
+        <w:t>OnePage</w:t>
+      </w:r>
+      <w:proofErr w:type="spellEnd"/>
+      <w:r>
+        <w:rPr>
+          <w:rStyle w:val="citation-23"/>
+          <w:rFonts w:ascii="Open Sans" w:hAnsi="Open Sans" w:cs="Open Sans"/>
+          <w:sz w:val="22"/>
+          <w:szCs w:val="22"/>
+        </w:rPr>
+        <w:t xml:space="preserve"> menciona que "O parceiro recebe uma notificação sobre o momento resgatado"</w:t>
+      </w:r>
+      <w:r>
+        <w:rPr>
+          <w:rFonts w:ascii="Open Sans" w:hAnsi="Open Sans" w:cs="Open Sans"/>
+          <w:sz w:val="22"/>
+          <w:szCs w:val="22"/>
+        </w:rPr>
+        <w:t xml:space="preserve">. Podemos criar uma nova tela ou um ícone </w:t>
+      </w:r>
+      <w:proofErr w:type="gramStart"/>
+      <w:r>
+        <w:rPr>
+          <w:rFonts w:ascii="Open Sans" w:hAnsi="Open Sans" w:cs="Open Sans"/>
+          <w:sz w:val="22"/>
+          <w:szCs w:val="22"/>
+        </w:rPr>
+        <w:t xml:space="preserve">na </w:t>
+      </w:r>
+      <w:r>
+        <w:rPr>
+          <w:rStyle w:val="CdigoHTML"/>
+          <w:rFonts w:ascii="Open Sans" w:hAnsi="Open Sans" w:cs="Open Sans"/>
+          <w:sz w:val="22"/>
+          <w:szCs w:val="22"/>
+        </w:rPr>
+        <w:t>header</w:t>
+      </w:r>
+      <w:proofErr w:type="gramEnd"/>
+      <w:r>
+        <w:rPr>
+          <w:rFonts w:ascii="Open Sans" w:hAnsi="Open Sans" w:cs="Open Sans"/>
+          <w:sz w:val="22"/>
+          <w:szCs w:val="22"/>
+        </w:rPr>
+        <w:t xml:space="preserve"> para um "sino" de notificações, onde o usuário veria um histórico de atividades importantes (</w:t>
+      </w:r>
+      <w:proofErr w:type="spellStart"/>
+      <w:r>
+        <w:rPr>
+          <w:rFonts w:ascii="Open Sans" w:hAnsi="Open Sans" w:cs="Open Sans"/>
+          <w:sz w:val="22"/>
+          <w:szCs w:val="22"/>
+        </w:rPr>
+        <w:t>ex</w:t>
+      </w:r>
+      <w:proofErr w:type="spellEnd"/>
+      <w:r>
+        <w:rPr>
+          <w:rFonts w:ascii="Open Sans" w:hAnsi="Open Sans" w:cs="Open Sans"/>
+          <w:sz w:val="22"/>
+          <w:szCs w:val="22"/>
+        </w:rPr>
+        <w:t>: "Seu parceiro resgatou 'Jantar Fora'!", "Você ganhou 1 foguinho de presente!").</w:t>
+      </w:r>
+    </w:p>
+    <w:p>
+      <w:pPr>
+        <w:pStyle w:val="NormalWeb"/>
+        <w:rPr>
+          <w:rFonts w:ascii="Open Sans" w:hAnsi="Open Sans" w:cs="Open Sans"/>
+          <w:sz w:val="22"/>
+          <w:szCs w:val="22"/>
+        </w:rPr>
+      </w:pPr>
+      <w:r>
+        <w:rPr>
+          <w:rFonts w:ascii="Open Sans" w:hAnsi="Open Sans" w:cs="Open Sans"/>
+          <w:b/>
+          <w:bCs/>
+          <w:sz w:val="22"/>
+          <w:szCs w:val="22"/>
+        </w:rPr>
+        <w:t>Prioridade 3: Enriquecimento e Conteúdo (Crescimento)</w:t>
+      </w:r>
+    </w:p>
+    <w:p>
+      <w:pPr>
+        <w:pStyle w:val="NormalWeb"/>
+        <w:numPr>
+          <w:ilvl w:val="0"/>
+          <w:numId w:val="15"/>
+        </w:numPr>
+        <w:rPr>
+          <w:rFonts w:ascii="Open Sans" w:hAnsi="Open Sans" w:cs="Open Sans"/>
+          <w:sz w:val="22"/>
+          <w:szCs w:val="22"/>
+        </w:rPr>
+      </w:pPr>
+      <w:r>
+        <w:rPr>
+          <w:rFonts w:ascii="Open Sans" w:hAnsi="Open Sans" w:cs="Open Sans"/>
+          <w:b/>
+          <w:bCs/>
+          <w:sz w:val="22"/>
+          <w:szCs w:val="22"/>
+        </w:rPr>
+        <w:t>Expansão da Biblioteca de Momentos:</w:t>
+      </w:r>
+      <w:r>
+        <w:rPr>
+          <w:rFonts w:ascii="Open Sans" w:hAnsi="Open Sans" w:cs="Open Sans"/>
+          <w:sz w:val="22"/>
+          <w:szCs w:val="22"/>
+        </w:rPr>
+        <w:t xml:space="preserve"> Aumentar a variedade de momentos disponíveis na lista mestra </w:t>
+      </w:r>
+      <w:r>
+        <w:rPr>
+          <w:rStyle w:val="CdigoHTML"/>
+          <w:rFonts w:ascii="Open Sans" w:hAnsi="Open Sans" w:cs="Open Sans"/>
+          <w:sz w:val="22"/>
+          <w:szCs w:val="22"/>
+        </w:rPr>
+        <w:t>momentos</w:t>
+      </w:r>
+      <w:r>
+        <w:rPr>
+          <w:rFonts w:ascii="Open Sans" w:hAnsi="Open Sans" w:cs="Open Sans"/>
+          <w:sz w:val="22"/>
+          <w:szCs w:val="22"/>
+        </w:rPr>
+        <w:t xml:space="preserve"> para dar mais opções aos casais.</w:t>
+      </w:r>
+    </w:p>
+    <w:p>
+      <w:pPr>
+        <w:pStyle w:val="NormalWeb"/>
+        <w:numPr>
+          <w:ilvl w:val="0"/>
+          <w:numId w:val="15"/>
+        </w:numPr>
+        <w:rPr>
+          <w:rFonts w:ascii="Open Sans" w:hAnsi="Open Sans" w:cs="Open Sans"/>
+          <w:sz w:val="22"/>
+          <w:szCs w:val="22"/>
+        </w:rPr>
+      </w:pPr>
+      <w:r>
+        <w:rPr>
+          <w:rFonts w:ascii="Open Sans" w:hAnsi="Open Sans" w:cs="Open Sans"/>
+          <w:b/>
+          <w:bCs/>
+          <w:sz w:val="22"/>
+          <w:szCs w:val="22"/>
+        </w:rPr>
+        <w:t>Melhorar o Gerenciamento de Momentos:</w:t>
+      </w:r>
+      <w:r>
+        <w:rPr>
+          <w:rFonts w:ascii="Open Sans" w:hAnsi="Open Sans" w:cs="Open Sans"/>
+          <w:sz w:val="22"/>
+          <w:szCs w:val="22"/>
+        </w:rPr>
+        <w:t xml:space="preserve"> Em vez da lista de momentos ser fixa no código, podemos movê-la para uma coleção no </w:t>
+      </w:r>
+      <w:proofErr w:type="spellStart"/>
+      <w:r>
+        <w:rPr>
+          <w:rFonts w:ascii="Open Sans" w:hAnsi="Open Sans" w:cs="Open Sans"/>
+          <w:sz w:val="22"/>
+          <w:szCs w:val="22"/>
+        </w:rPr>
+        <w:t>Firestore</w:t>
+      </w:r>
+      <w:proofErr w:type="spellEnd"/>
+      <w:r>
+        <w:rPr>
+          <w:rFonts w:ascii="Open Sans" w:hAnsi="Open Sans" w:cs="Open Sans"/>
+          <w:sz w:val="22"/>
+          <w:szCs w:val="22"/>
+        </w:rPr>
+        <w:t xml:space="preserve">. Isso permitiria que </w:t>
+      </w:r>
+      <w:r>
+        <w:rPr>
+          <w:rFonts w:ascii="Open Sans" w:hAnsi="Open Sans" w:cs="Open Sans"/>
+          <w:i/>
+          <w:iCs/>
+          <w:sz w:val="22"/>
+          <w:szCs w:val="22"/>
+        </w:rPr>
+        <w:t>você</w:t>
+      </w:r>
+      <w:r>
+        <w:rPr>
+          <w:rFonts w:ascii="Open Sans" w:hAnsi="Open Sans" w:cs="Open Sans"/>
+          <w:sz w:val="22"/>
+          <w:szCs w:val="22"/>
+        </w:rPr>
+        <w:t xml:space="preserve"> adicione ou edite momentos pelo painel do </w:t>
+      </w:r>
+      <w:proofErr w:type="spellStart"/>
+      <w:r>
+        <w:rPr>
+          <w:rFonts w:ascii="Open Sans" w:hAnsi="Open Sans" w:cs="Open Sans"/>
+          <w:sz w:val="22"/>
+          <w:szCs w:val="22"/>
+        </w:rPr>
+        <w:t>Firebase</w:t>
+      </w:r>
+      <w:proofErr w:type="spellEnd"/>
+      <w:r>
+        <w:rPr>
+          <w:rFonts w:ascii="Open Sans" w:hAnsi="Open Sans" w:cs="Open Sans"/>
+          <w:sz w:val="22"/>
+          <w:szCs w:val="22"/>
+        </w:rPr>
+        <w:t>, sem precisar mexer no código.</w:t>
+      </w:r>
+    </w:p>
+    <w:p>
+      <w:pPr>
+        <w:pStyle w:val="NormalWeb"/>
+        <w:rPr>
+          <w:rFonts w:ascii="Open Sans" w:hAnsi="Open Sans" w:cs="Open Sans"/>
+          <w:sz w:val="22"/>
+          <w:szCs w:val="22"/>
+        </w:rPr>
+      </w:pPr>
+      <w:r>
+        <w:rPr>
+          <w:rFonts w:ascii="Open Sans" w:hAnsi="Open Sans" w:cs="Open Sans"/>
+          <w:b/>
+          <w:bCs/>
+          <w:sz w:val="22"/>
+          <w:szCs w:val="22"/>
+        </w:rPr>
+        <w:t>Prioridade 4: Visão de Longo Prazo (Pós-MVP)</w:t>
+      </w:r>
+    </w:p>
+    <w:p>
+      <w:pPr>
+        <w:pStyle w:val="NormalWeb"/>
+        <w:numPr>
+          <w:ilvl w:val="0"/>
+          <w:numId w:val="16"/>
+        </w:numPr>
+        <w:rPr>
+          <w:rFonts w:ascii="Open Sans" w:hAnsi="Open Sans" w:cs="Open Sans"/>
+          <w:sz w:val="22"/>
+          <w:szCs w:val="22"/>
+        </w:rPr>
+      </w:pPr>
+      <w:r>
+        <w:rPr>
+          <w:rFonts w:ascii="Open Sans" w:hAnsi="Open Sans" w:cs="Open Sans"/>
+          <w:b/>
+          <w:bCs/>
+          <w:sz w:val="22"/>
+          <w:szCs w:val="22"/>
+        </w:rPr>
+        <w:t>Histórico de Momentos:</w:t>
+      </w:r>
+      <w:r>
+        <w:rPr>
+          <w:rFonts w:ascii="Open Sans" w:hAnsi="Open Sans" w:cs="Open Sans"/>
+          <w:sz w:val="22"/>
+          <w:szCs w:val="22"/>
+        </w:rPr>
+        <w:t xml:space="preserve"> Criar uma tela onde o casal possa ver todos os momentos que já resgataram juntos, como um diário de memórias.</w:t>
+      </w:r>
+    </w:p>
+    <w:p>
+      <w:pPr>
+        <w:pStyle w:val="NormalWeb"/>
+        <w:numPr>
+          <w:ilvl w:val="0"/>
+          <w:numId w:val="16"/>
+        </w:numPr>
+        <w:rPr>
+          <w:rFonts w:ascii="Open Sans" w:hAnsi="Open Sans" w:cs="Open Sans"/>
+          <w:sz w:val="22"/>
+          <w:szCs w:val="22"/>
+        </w:rPr>
+      </w:pPr>
+      <w:r>
+        <w:rPr>
+          <w:rFonts w:ascii="Open Sans" w:hAnsi="Open Sans" w:cs="Open Sans"/>
+          <w:b/>
+          <w:bCs/>
+          <w:sz w:val="22"/>
+          <w:szCs w:val="22"/>
+        </w:rPr>
+        <w:t>Gamificação avançada</w:t>
+      </w:r>
+      <w:r>
+        <w:rPr>
+          <w:rFonts w:ascii="Open Sans" w:hAnsi="Open Sans" w:cs="Open Sans"/>
+          <w:b/>
+          <w:bCs/>
+          <w:sz w:val="22"/>
+          <w:szCs w:val="22"/>
+        </w:rPr>
+        <w:t>:</w:t>
+      </w:r>
+      <w:r>
+        <w:rPr>
+          <w:rFonts w:ascii="Open Sans" w:hAnsi="Open Sans" w:cs="Open Sans"/>
+          <w:sz w:val="22"/>
+          <w:szCs w:val="22"/>
+        </w:rPr>
+        <w:t xml:space="preserve"> Introduzir conquistas ("</w:t>
+      </w:r>
+      <w:proofErr w:type="spellStart"/>
+      <w:r>
+        <w:rPr>
+          <w:rFonts w:ascii="Open Sans" w:hAnsi="Open Sans" w:cs="Open Sans"/>
+          <w:sz w:val="22"/>
+          <w:szCs w:val="22"/>
+        </w:rPr>
+        <w:t>badges</w:t>
+      </w:r>
+      <w:proofErr w:type="spellEnd"/>
+      <w:r>
+        <w:rPr>
+          <w:rFonts w:ascii="Open Sans" w:hAnsi="Open Sans" w:cs="Open Sans"/>
+          <w:sz w:val="22"/>
+          <w:szCs w:val="22"/>
+        </w:rPr>
+        <w:t>") por atingir marcos (</w:t>
+      </w:r>
+      <w:proofErr w:type="spellStart"/>
+      <w:r>
+        <w:rPr>
+          <w:rFonts w:ascii="Open Sans" w:hAnsi="Open Sans" w:cs="Open Sans"/>
+          <w:sz w:val="22"/>
+          <w:szCs w:val="22"/>
+        </w:rPr>
+        <w:t>ex</w:t>
+      </w:r>
+      <w:proofErr w:type="spellEnd"/>
+      <w:r>
+        <w:rPr>
+          <w:rFonts w:ascii="Open Sans" w:hAnsi="Open Sans" w:cs="Open Sans"/>
+          <w:sz w:val="22"/>
+          <w:szCs w:val="22"/>
+        </w:rPr>
+        <w:t>: "10 check-ins seguidos", "Primeiro momento 'Quente' resgatado").</w:t>
+      </w:r>
+    </w:p>
+    <w:p>
+      <w:pPr>
+        <w:rPr>
+          <w:rFonts w:ascii="Open Sans" w:hAnsi="Open Sans" w:cs="Open Sans"/>
+          <w:b/>
+        </w:rPr>
+      </w:pPr>
     </w:p>
     <w:sectPr>
       <w:pgSz w:w="11906" w:h="16838"/>
@@ -3011,6 +3619,119 @@
 <file path=word/numbering.xml><?xml version="1.0" encoding="utf-8"?>
 <w:numbering xmlns:wpc="http://schemas.microsoft.com/office/word/2010/wordprocessingCanvas" xmlns:cx="http://schemas.microsoft.com/office/drawing/2014/chartex" xmlns:cx1="http://schemas.microsoft.com/office/drawing/2015/9/8/chartex" xmlns:mc="http://schemas.openxmlformats.org/markup-compatibility/2006" xmlns:o="urn:schemas-microsoft-com:office:office" xmlns:r="http://schemas.openxmlformats.org/officeDocument/2006/relationships" xmlns:m="http://schemas.openxmlformats.org/officeDocument/2006/math" xmlns:v="urn:schemas-microsoft-com:vml" xmlns:wp14="http://schemas.microsoft.com/office/word/2010/wordprocessingDrawing" xmlns:wp="http://schemas.openxmlformats.org/drawingml/2006/wordprocessingDrawing" xmlns:w10="urn:schemas-microsoft-com:office:word" xmlns:w="http://schemas.openxmlformats.org/wordprocessingml/2006/main" xmlns:w14="http://schemas.microsoft.com/office/word/2010/wordml" xmlns:w15="http://schemas.microsoft.com/office/word/2012/wordml" xmlns:w16se="http://schemas.microsoft.com/office/word/2015/wordml/symex" xmlns:wpg="http://schemas.microsoft.com/office/word/2010/wordprocessingGroup" xmlns:wpi="http://schemas.microsoft.com/office/word/2010/wordprocessingInk" xmlns:wne="http://schemas.microsoft.com/office/word/2006/wordml" xmlns:wps="http://schemas.microsoft.com/office/word/2010/wordprocessingShape" mc:Ignorable="w14 w15 w16se wp14">
   <w:abstractNum w:abstractNumId="0" w15:restartNumberingAfterBreak="0">
+    <w:nsid w:val="021643D6"/>
+    <w:multiLevelType w:val="multilevel"/>
+    <w:tmpl w:val="596CF08A"/>
+    <w:lvl w:ilvl="0">
+      <w:start w:val="1"/>
+      <w:numFmt w:val="decimal"/>
+      <w:lvlText w:val="%1."/>
+      <w:lvlJc w:val="left"/>
+      <w:pPr>
+        <w:tabs>
+          <w:tab w:val="num" w:pos="720"/>
+        </w:tabs>
+        <w:ind w:left="720" w:hanging="360"/>
+      </w:pPr>
+    </w:lvl>
+    <w:lvl w:ilvl="1" w:tentative="1">
+      <w:start w:val="1"/>
+      <w:numFmt w:val="decimal"/>
+      <w:lvlText w:val="%2."/>
+      <w:lvlJc w:val="left"/>
+      <w:pPr>
+        <w:tabs>
+          <w:tab w:val="num" w:pos="1440"/>
+        </w:tabs>
+        <w:ind w:left="1440" w:hanging="360"/>
+      </w:pPr>
+    </w:lvl>
+    <w:lvl w:ilvl="2" w:tentative="1">
+      <w:start w:val="1"/>
+      <w:numFmt w:val="decimal"/>
+      <w:lvlText w:val="%3."/>
+      <w:lvlJc w:val="left"/>
+      <w:pPr>
+        <w:tabs>
+          <w:tab w:val="num" w:pos="2160"/>
+        </w:tabs>
+        <w:ind w:left="2160" w:hanging="360"/>
+      </w:pPr>
+    </w:lvl>
+    <w:lvl w:ilvl="3" w:tentative="1">
+      <w:start w:val="1"/>
+      <w:numFmt w:val="decimal"/>
+      <w:lvlText w:val="%4."/>
+      <w:lvlJc w:val="left"/>
+      <w:pPr>
+        <w:tabs>
+          <w:tab w:val="num" w:pos="2880"/>
+        </w:tabs>
+        <w:ind w:left="2880" w:hanging="360"/>
+      </w:pPr>
+    </w:lvl>
+    <w:lvl w:ilvl="4" w:tentative="1">
+      <w:start w:val="1"/>
+      <w:numFmt w:val="decimal"/>
+      <w:lvlText w:val="%5."/>
+      <w:lvlJc w:val="left"/>
+      <w:pPr>
+        <w:tabs>
+          <w:tab w:val="num" w:pos="3600"/>
+        </w:tabs>
+        <w:ind w:left="3600" w:hanging="360"/>
+      </w:pPr>
+    </w:lvl>
+    <w:lvl w:ilvl="5" w:tentative="1">
+      <w:start w:val="1"/>
+      <w:numFmt w:val="decimal"/>
+      <w:lvlText w:val="%6."/>
+      <w:lvlJc w:val="left"/>
+      <w:pPr>
+        <w:tabs>
+          <w:tab w:val="num" w:pos="4320"/>
+        </w:tabs>
+        <w:ind w:left="4320" w:hanging="360"/>
+      </w:pPr>
+    </w:lvl>
+    <w:lvl w:ilvl="6" w:tentative="1">
+      <w:start w:val="1"/>
+      <w:numFmt w:val="decimal"/>
+      <w:lvlText w:val="%7."/>
+      <w:lvlJc w:val="left"/>
+      <w:pPr>
+        <w:tabs>
+          <w:tab w:val="num" w:pos="5040"/>
+        </w:tabs>
+        <w:ind w:left="5040" w:hanging="360"/>
+      </w:pPr>
+    </w:lvl>
+    <w:lvl w:ilvl="7" w:tentative="1">
+      <w:start w:val="1"/>
+      <w:numFmt w:val="decimal"/>
+      <w:lvlText w:val="%8."/>
+      <w:lvlJc w:val="left"/>
+      <w:pPr>
+        <w:tabs>
+          <w:tab w:val="num" w:pos="5760"/>
+        </w:tabs>
+        <w:ind w:left="5760" w:hanging="360"/>
+      </w:pPr>
+    </w:lvl>
+    <w:lvl w:ilvl="8" w:tentative="1">
+      <w:start w:val="1"/>
+      <w:numFmt w:val="decimal"/>
+      <w:lvlText w:val="%9."/>
+      <w:lvlJc w:val="left"/>
+      <w:pPr>
+        <w:tabs>
+          <w:tab w:val="num" w:pos="6480"/>
+        </w:tabs>
+        <w:ind w:left="6480" w:hanging="360"/>
+      </w:pPr>
+    </w:lvl>
+  </w:abstractNum>
+  <w:abstractNum w:abstractNumId="1" w15:restartNumberingAfterBreak="0">
     <w:nsid w:val="04D8005A"/>
     <w:multiLevelType w:val="hybridMultilevel"/>
     <w:tmpl w:val="05C23862"/>
@@ -3100,7 +3821,7 @@
       </w:pPr>
     </w:lvl>
   </w:abstractNum>
-  <w:abstractNum w:abstractNumId="1" w15:restartNumberingAfterBreak="0">
+  <w:abstractNum w:abstractNumId="2" w15:restartNumberingAfterBreak="0">
     <w:nsid w:val="05DB4885"/>
     <w:multiLevelType w:val="hybridMultilevel"/>
     <w:tmpl w:val="8F7609F8"/>
@@ -3186,7 +3907,7 @@
       </w:pPr>
     </w:lvl>
   </w:abstractNum>
-  <w:abstractNum w:abstractNumId="2" w15:restartNumberingAfterBreak="0">
+  <w:abstractNum w:abstractNumId="3" w15:restartNumberingAfterBreak="0">
     <w:nsid w:val="07EB7951"/>
     <w:multiLevelType w:val="hybridMultilevel"/>
     <w:tmpl w:val="BC221648"/>
@@ -3272,7 +3993,120 @@
       </w:pPr>
     </w:lvl>
   </w:abstractNum>
-  <w:abstractNum w:abstractNumId="3" w15:restartNumberingAfterBreak="0">
+  <w:abstractNum w:abstractNumId="4" w15:restartNumberingAfterBreak="0">
+    <w:nsid w:val="0EA74C62"/>
+    <w:multiLevelType w:val="multilevel"/>
+    <w:tmpl w:val="45EE5226"/>
+    <w:lvl w:ilvl="0">
+      <w:start w:val="1"/>
+      <w:numFmt w:val="decimal"/>
+      <w:lvlText w:val="%1."/>
+      <w:lvlJc w:val="left"/>
+      <w:pPr>
+        <w:tabs>
+          <w:tab w:val="num" w:pos="720"/>
+        </w:tabs>
+        <w:ind w:left="720" w:hanging="360"/>
+      </w:pPr>
+    </w:lvl>
+    <w:lvl w:ilvl="1" w:tentative="1">
+      <w:start w:val="1"/>
+      <w:numFmt w:val="decimal"/>
+      <w:lvlText w:val="%2."/>
+      <w:lvlJc w:val="left"/>
+      <w:pPr>
+        <w:tabs>
+          <w:tab w:val="num" w:pos="1440"/>
+        </w:tabs>
+        <w:ind w:left="1440" w:hanging="360"/>
+      </w:pPr>
+    </w:lvl>
+    <w:lvl w:ilvl="2" w:tentative="1">
+      <w:start w:val="1"/>
+      <w:numFmt w:val="decimal"/>
+      <w:lvlText w:val="%3."/>
+      <w:lvlJc w:val="left"/>
+      <w:pPr>
+        <w:tabs>
+          <w:tab w:val="num" w:pos="2160"/>
+        </w:tabs>
+        <w:ind w:left="2160" w:hanging="360"/>
+      </w:pPr>
+    </w:lvl>
+    <w:lvl w:ilvl="3" w:tentative="1">
+      <w:start w:val="1"/>
+      <w:numFmt w:val="decimal"/>
+      <w:lvlText w:val="%4."/>
+      <w:lvlJc w:val="left"/>
+      <w:pPr>
+        <w:tabs>
+          <w:tab w:val="num" w:pos="2880"/>
+        </w:tabs>
+        <w:ind w:left="2880" w:hanging="360"/>
+      </w:pPr>
+    </w:lvl>
+    <w:lvl w:ilvl="4" w:tentative="1">
+      <w:start w:val="1"/>
+      <w:numFmt w:val="decimal"/>
+      <w:lvlText w:val="%5."/>
+      <w:lvlJc w:val="left"/>
+      <w:pPr>
+        <w:tabs>
+          <w:tab w:val="num" w:pos="3600"/>
+        </w:tabs>
+        <w:ind w:left="3600" w:hanging="360"/>
+      </w:pPr>
+    </w:lvl>
+    <w:lvl w:ilvl="5" w:tentative="1">
+      <w:start w:val="1"/>
+      <w:numFmt w:val="decimal"/>
+      <w:lvlText w:val="%6."/>
+      <w:lvlJc w:val="left"/>
+      <w:pPr>
+        <w:tabs>
+          <w:tab w:val="num" w:pos="4320"/>
+        </w:tabs>
+        <w:ind w:left="4320" w:hanging="360"/>
+      </w:pPr>
+    </w:lvl>
+    <w:lvl w:ilvl="6" w:tentative="1">
+      <w:start w:val="1"/>
+      <w:numFmt w:val="decimal"/>
+      <w:lvlText w:val="%7."/>
+      <w:lvlJc w:val="left"/>
+      <w:pPr>
+        <w:tabs>
+          <w:tab w:val="num" w:pos="5040"/>
+        </w:tabs>
+        <w:ind w:left="5040" w:hanging="360"/>
+      </w:pPr>
+    </w:lvl>
+    <w:lvl w:ilvl="7" w:tentative="1">
+      <w:start w:val="1"/>
+      <w:numFmt w:val="decimal"/>
+      <w:lvlText w:val="%8."/>
+      <w:lvlJc w:val="left"/>
+      <w:pPr>
+        <w:tabs>
+          <w:tab w:val="num" w:pos="5760"/>
+        </w:tabs>
+        <w:ind w:left="5760" w:hanging="360"/>
+      </w:pPr>
+    </w:lvl>
+    <w:lvl w:ilvl="8" w:tentative="1">
+      <w:start w:val="1"/>
+      <w:numFmt w:val="decimal"/>
+      <w:lvlText w:val="%9."/>
+      <w:lvlJc w:val="left"/>
+      <w:pPr>
+        <w:tabs>
+          <w:tab w:val="num" w:pos="6480"/>
+        </w:tabs>
+        <w:ind w:left="6480" w:hanging="360"/>
+      </w:pPr>
+    </w:lvl>
+  </w:abstractNum>
+  <w:abstractNum w:abstractNumId="5" w15:restartNumberingAfterBreak="0">
     <w:nsid w:val="2E26141F"/>
     <w:multiLevelType w:val="hybridMultilevel"/>
     <w:tmpl w:val="CB1452C6"/>
@@ -3360,7 +4194,7 @@
       </w:pPr>
     </w:lvl>
   </w:abstractNum>
-  <w:abstractNum w:abstractNumId="4" w15:restartNumberingAfterBreak="0">
+  <w:abstractNum w:abstractNumId="6" w15:restartNumberingAfterBreak="0">
     <w:nsid w:val="3FD51B59"/>
     <w:multiLevelType w:val="multilevel"/>
     <w:tmpl w:val="986CFA44"/>
@@ -3473,7 +4307,7 @@
       </w:pPr>
     </w:lvl>
   </w:abstractNum>
-  <w:abstractNum w:abstractNumId="5" w15:restartNumberingAfterBreak="0">
+  <w:abstractNum w:abstractNumId="7" w15:restartNumberingAfterBreak="0">
     <w:nsid w:val="49021FE1"/>
     <w:multiLevelType w:val="hybridMultilevel"/>
     <w:tmpl w:val="712ACDC6"/>
@@ -3559,7 +4393,7 @@
       </w:pPr>
     </w:lvl>
   </w:abstractNum>
-  <w:abstractNum w:abstractNumId="6" w15:restartNumberingAfterBreak="0">
+  <w:abstractNum w:abstractNumId="8" w15:restartNumberingAfterBreak="0">
     <w:nsid w:val="49EC37C5"/>
     <w:multiLevelType w:val="multilevel"/>
     <w:tmpl w:val="5C76AF02"/>
@@ -3708,7 +4542,7 @@
       </w:rPr>
     </w:lvl>
   </w:abstractNum>
-  <w:abstractNum w:abstractNumId="7" w15:restartNumberingAfterBreak="0">
+  <w:abstractNum w:abstractNumId="9" w15:restartNumberingAfterBreak="0">
     <w:nsid w:val="500D56B0"/>
     <w:multiLevelType w:val="hybridMultilevel"/>
     <w:tmpl w:val="EBC44A54"/>
@@ -3794,7 +4628,120 @@
       </w:pPr>
     </w:lvl>
   </w:abstractNum>
-  <w:abstractNum w:abstractNumId="8" w15:restartNumberingAfterBreak="0">
+  <w:abstractNum w:abstractNumId="10" w15:restartNumberingAfterBreak="0">
+    <w:nsid w:val="5FA805E8"/>
+    <w:multiLevelType w:val="multilevel"/>
+    <w:tmpl w:val="95462462"/>
+    <w:lvl w:ilvl="0">
+      <w:start w:val="1"/>
+      <w:numFmt w:val="decimal"/>
+      <w:lvlText w:val="%1."/>
+      <w:lvlJc w:val="left"/>
+      <w:pPr>
+        <w:tabs>
+          <w:tab w:val="num" w:pos="720"/>
+        </w:tabs>
+        <w:ind w:left="720" w:hanging="360"/>
+      </w:pPr>
+    </w:lvl>
+    <w:lvl w:ilvl="1" w:tentative="1">
+      <w:start w:val="1"/>
+      <w:numFmt w:val="decimal"/>
+      <w:lvlText w:val="%2."/>
+      <w:lvlJc w:val="left"/>
+      <w:pPr>
+        <w:tabs>
+          <w:tab w:val="num" w:pos="1440"/>
+        </w:tabs>
+        <w:ind w:left="1440" w:hanging="360"/>
+      </w:pPr>
+    </w:lvl>
+    <w:lvl w:ilvl="2" w:tentative="1">
+      <w:start w:val="1"/>
+      <w:numFmt w:val="decimal"/>
+      <w:lvlText w:val="%3."/>
+      <w:lvlJc w:val="left"/>
+      <w:pPr>
+        <w:tabs>
+          <w:tab w:val="num" w:pos="2160"/>
+        </w:tabs>
+        <w:ind w:left="2160" w:hanging="360"/>
+      </w:pPr>
+    </w:lvl>
+    <w:lvl w:ilvl="3" w:tentative="1">
+      <w:start w:val="1"/>
+      <w:numFmt w:val="decimal"/>
+      <w:lvlText w:val="%4."/>
+      <w:lvlJc w:val="left"/>
+      <w:pPr>
+        <w:tabs>
+          <w:tab w:val="num" w:pos="2880"/>
+        </w:tabs>
+        <w:ind w:left="2880" w:hanging="360"/>
+      </w:pPr>
+    </w:lvl>
+    <w:lvl w:ilvl="4" w:tentative="1">
+      <w:start w:val="1"/>
+      <w:numFmt w:val="decimal"/>
+      <w:lvlText w:val="%5."/>
+      <w:lvlJc w:val="left"/>
+      <w:pPr>
+        <w:tabs>
+          <w:tab w:val="num" w:pos="3600"/>
+        </w:tabs>
+        <w:ind w:left="3600" w:hanging="360"/>
+      </w:pPr>
+    </w:lvl>
+    <w:lvl w:ilvl="5" w:tentative="1">
+      <w:start w:val="1"/>
+      <w:numFmt w:val="decimal"/>
+      <w:lvlText w:val="%6."/>
+      <w:lvlJc w:val="left"/>
+      <w:pPr>
+        <w:tabs>
+          <w:tab w:val="num" w:pos="4320"/>
+        </w:tabs>
+        <w:ind w:left="4320" w:hanging="360"/>
+      </w:pPr>
+    </w:lvl>
+    <w:lvl w:ilvl="6" w:tentative="1">
+      <w:start w:val="1"/>
+      <w:numFmt w:val="decimal"/>
+      <w:lvlText w:val="%7."/>
+      <w:lvlJc w:val="left"/>
+      <w:pPr>
+        <w:tabs>
+          <w:tab w:val="num" w:pos="5040"/>
+        </w:tabs>
+        <w:ind w:left="5040" w:hanging="360"/>
+      </w:pPr>
+    </w:lvl>
+    <w:lvl w:ilvl="7" w:tentative="1">
+      <w:start w:val="1"/>
+      <w:numFmt w:val="decimal"/>
+      <w:lvlText w:val="%8."/>
+      <w:lvlJc w:val="left"/>
+      <w:pPr>
+        <w:tabs>
+          <w:tab w:val="num" w:pos="5760"/>
+        </w:tabs>
+        <w:ind w:left="5760" w:hanging="360"/>
+      </w:pPr>
+    </w:lvl>
+    <w:lvl w:ilvl="8" w:tentative="1">
+      <w:start w:val="1"/>
+      <w:numFmt w:val="decimal"/>
+      <w:lvlText w:val="%9."/>
+      <w:lvlJc w:val="left"/>
+      <w:pPr>
+        <w:tabs>
+          <w:tab w:val="num" w:pos="6480"/>
+        </w:tabs>
+        <w:ind w:left="6480" w:hanging="360"/>
+      </w:pPr>
+    </w:lvl>
+  </w:abstractNum>
+  <w:abstractNum w:abstractNumId="11" w15:restartNumberingAfterBreak="0">
     <w:nsid w:val="62145C92"/>
     <w:multiLevelType w:val="hybridMultilevel"/>
     <w:tmpl w:val="3650F26C"/>
@@ -3907,7 +4854,7 @@
       </w:rPr>
     </w:lvl>
   </w:abstractNum>
-  <w:abstractNum w:abstractNumId="9" w15:restartNumberingAfterBreak="0">
+  <w:abstractNum w:abstractNumId="12" w15:restartNumberingAfterBreak="0">
     <w:nsid w:val="642B01F2"/>
     <w:multiLevelType w:val="multilevel"/>
     <w:tmpl w:val="7DC8E0DE"/>
@@ -4024,7 +4971,7 @@
       </w:pPr>
     </w:lvl>
   </w:abstractNum>
-  <w:abstractNum w:abstractNumId="10" w15:restartNumberingAfterBreak="0">
+  <w:abstractNum w:abstractNumId="13" w15:restartNumberingAfterBreak="0">
     <w:nsid w:val="6BB12350"/>
     <w:multiLevelType w:val="hybridMultilevel"/>
     <w:tmpl w:val="EABEFC96"/>
@@ -4110,7 +5057,7 @@
       </w:pPr>
     </w:lvl>
   </w:abstractNum>
-  <w:abstractNum w:abstractNumId="11" w15:restartNumberingAfterBreak="0">
+  <w:abstractNum w:abstractNumId="14" w15:restartNumberingAfterBreak="0">
     <w:nsid w:val="74867E78"/>
     <w:multiLevelType w:val="hybridMultilevel"/>
     <w:tmpl w:val="16F625DE"/>
@@ -4196,41 +5143,166 @@
       </w:pPr>
     </w:lvl>
   </w:abstractNum>
+  <w:abstractNum w:abstractNumId="15" w15:restartNumberingAfterBreak="0">
+    <w:nsid w:val="7D3A5ABF"/>
+    <w:multiLevelType w:val="multilevel"/>
+    <w:tmpl w:val="232467BA"/>
+    <w:lvl w:ilvl="0">
+      <w:start w:val="1"/>
+      <w:numFmt w:val="decimal"/>
+      <w:lvlText w:val="%1."/>
+      <w:lvlJc w:val="left"/>
+      <w:pPr>
+        <w:tabs>
+          <w:tab w:val="num" w:pos="720"/>
+        </w:tabs>
+        <w:ind w:left="720" w:hanging="360"/>
+      </w:pPr>
+    </w:lvl>
+    <w:lvl w:ilvl="1" w:tentative="1">
+      <w:start w:val="1"/>
+      <w:numFmt w:val="decimal"/>
+      <w:lvlText w:val="%2."/>
+      <w:lvlJc w:val="left"/>
+      <w:pPr>
+        <w:tabs>
+          <w:tab w:val="num" w:pos="1440"/>
+        </w:tabs>
+        <w:ind w:left="1440" w:hanging="360"/>
+      </w:pPr>
+    </w:lvl>
+    <w:lvl w:ilvl="2" w:tentative="1">
+      <w:start w:val="1"/>
+      <w:numFmt w:val="decimal"/>
+      <w:lvlText w:val="%3."/>
+      <w:lvlJc w:val="left"/>
+      <w:pPr>
+        <w:tabs>
+          <w:tab w:val="num" w:pos="2160"/>
+        </w:tabs>
+        <w:ind w:left="2160" w:hanging="360"/>
+      </w:pPr>
+    </w:lvl>
+    <w:lvl w:ilvl="3" w:tentative="1">
+      <w:start w:val="1"/>
+      <w:numFmt w:val="decimal"/>
+      <w:lvlText w:val="%4."/>
+      <w:lvlJc w:val="left"/>
+      <w:pPr>
+        <w:tabs>
+          <w:tab w:val="num" w:pos="2880"/>
+        </w:tabs>
+        <w:ind w:left="2880" w:hanging="360"/>
+      </w:pPr>
+    </w:lvl>
+    <w:lvl w:ilvl="4" w:tentative="1">
+      <w:start w:val="1"/>
+      <w:numFmt w:val="decimal"/>
+      <w:lvlText w:val="%5."/>
+      <w:lvlJc w:val="left"/>
+      <w:pPr>
+        <w:tabs>
+          <w:tab w:val="num" w:pos="3600"/>
+        </w:tabs>
+        <w:ind w:left="3600" w:hanging="360"/>
+      </w:pPr>
+    </w:lvl>
+    <w:lvl w:ilvl="5" w:tentative="1">
+      <w:start w:val="1"/>
+      <w:numFmt w:val="decimal"/>
+      <w:lvlText w:val="%6."/>
+      <w:lvlJc w:val="left"/>
+      <w:pPr>
+        <w:tabs>
+          <w:tab w:val="num" w:pos="4320"/>
+        </w:tabs>
+        <w:ind w:left="4320" w:hanging="360"/>
+      </w:pPr>
+    </w:lvl>
+    <w:lvl w:ilvl="6" w:tentative="1">
+      <w:start w:val="1"/>
+      <w:numFmt w:val="decimal"/>
+      <w:lvlText w:val="%7."/>
+      <w:lvlJc w:val="left"/>
+      <w:pPr>
+        <w:tabs>
+          <w:tab w:val="num" w:pos="5040"/>
+        </w:tabs>
+        <w:ind w:left="5040" w:hanging="360"/>
+      </w:pPr>
+    </w:lvl>
+    <w:lvl w:ilvl="7" w:tentative="1">
+      <w:start w:val="1"/>
+      <w:numFmt w:val="decimal"/>
+      <w:lvlText w:val="%8."/>
+      <w:lvlJc w:val="left"/>
+      <w:pPr>
+        <w:tabs>
+          <w:tab w:val="num" w:pos="5760"/>
+        </w:tabs>
+        <w:ind w:left="5760" w:hanging="360"/>
+      </w:pPr>
+    </w:lvl>
+    <w:lvl w:ilvl="8" w:tentative="1">
+      <w:start w:val="1"/>
+      <w:numFmt w:val="decimal"/>
+      <w:lvlText w:val="%9."/>
+      <w:lvlJc w:val="left"/>
+      <w:pPr>
+        <w:tabs>
+          <w:tab w:val="num" w:pos="6480"/>
+        </w:tabs>
+        <w:ind w:left="6480" w:hanging="360"/>
+      </w:pPr>
+    </w:lvl>
+  </w:abstractNum>
   <w:num w:numId="1">
+    <w:abstractNumId w:val="7"/>
+  </w:num>
+  <w:num w:numId="2">
+    <w:abstractNumId w:val="13"/>
+  </w:num>
+  <w:num w:numId="3">
+    <w:abstractNumId w:val="11"/>
+  </w:num>
+  <w:num w:numId="4">
+    <w:abstractNumId w:val="9"/>
+  </w:num>
+  <w:num w:numId="5">
+    <w:abstractNumId w:val="14"/>
+  </w:num>
+  <w:num w:numId="6">
+    <w:abstractNumId w:val="3"/>
+  </w:num>
+  <w:num w:numId="7">
+    <w:abstractNumId w:val="2"/>
+  </w:num>
+  <w:num w:numId="8">
+    <w:abstractNumId w:val="12"/>
+  </w:num>
+  <w:num w:numId="9">
+    <w:abstractNumId w:val="8"/>
+  </w:num>
+  <w:num w:numId="10">
+    <w:abstractNumId w:val="6"/>
+  </w:num>
+  <w:num w:numId="11">
+    <w:abstractNumId w:val="1"/>
+  </w:num>
+  <w:num w:numId="12">
     <w:abstractNumId w:val="5"/>
   </w:num>
-  <w:num w:numId="2">
+  <w:num w:numId="13">
+    <w:abstractNumId w:val="15"/>
+  </w:num>
+  <w:num w:numId="14">
     <w:abstractNumId w:val="10"/>
   </w:num>
-  <w:num w:numId="3">
-    <w:abstractNumId w:val="8"/>
-  </w:num>
-  <w:num w:numId="4">
-    <w:abstractNumId w:val="7"/>
-  </w:num>
-  <w:num w:numId="5">
-    <w:abstractNumId w:val="11"/>
-  </w:num>
-  <w:num w:numId="6">
-    <w:abstractNumId w:val="2"/>
-  </w:num>
-  <w:num w:numId="7">
-    <w:abstractNumId w:val="1"/>
-  </w:num>
-  <w:num w:numId="8">
-    <w:abstractNumId w:val="9"/>
-  </w:num>
-  <w:num w:numId="9">
-    <w:abstractNumId w:val="6"/>
-  </w:num>
-  <w:num w:numId="10">
+  <w:num w:numId="15">
     <w:abstractNumId w:val="4"/>
   </w:num>
-  <w:num w:numId="11">
+  <w:num w:numId="16">
     <w:abstractNumId w:val="0"/>
-  </w:num>
-  <w:num w:numId="12">
-    <w:abstractNumId w:val="3"/>
   </w:num>
 </w:numbering>
 </file>
@@ -4765,6 +5837,11 @@
       </w:tblBorders>
     </w:tblPr>
   </w:style>
+  <w:style w:type="character" w:customStyle="1" w:styleId="citation-23">
+    <w:name w:val="citation-23"/>
+    <w:basedOn w:val="Fontepargpadro"/>
+    <w:rsid w:val="00803350"/>
+  </w:style>
 </w:styles>
 </file>
 

</xml_diff>